<commit_message>
EMG inverse modeling: farina 2014
</commit_message>
<xml_diff>
--- a/notes/notes_EmgInverseModeling.docx
+++ b/notes/notes_EmgInverseModeling.docx
@@ -9,6 +9,7 @@
           <w:ilvl w:val="0"/>
           <w:numId w:val="1"/>
         </w:numPr>
+        <w:jc w:val="both"/>
         <w:rPr>
           <w:lang w:val="fr-BE"/>
         </w:rPr>
@@ -22,6 +23,7 @@
     </w:p>
     <w:p>
       <w:pPr>
+        <w:jc w:val="both"/>
         <w:rPr>
           <w:i/>
           <w:iCs/>
@@ -36,6 +38,9 @@
       </w:r>
     </w:p>
     <w:p>
+      <w:pPr>
+        <w:jc w:val="both"/>
+      </w:pPr>
       <w:r>
         <w:t>Decomposition of EMG into MUAPS</w:t>
       </w:r>
@@ -47,8 +52,9 @@
           <w:ilvl w:val="0"/>
           <w:numId w:val="2"/>
         </w:numPr>
-      </w:pPr>
-      <w:hyperlink r:id="rId5" w:history="1">
+        <w:jc w:val="both"/>
+      </w:pPr>
+      <w:hyperlink r:id="rId7" w:history="1">
         <w:r>
           <w:rPr>
             <w:rStyle w:val="Lienhypertexte"/>
@@ -62,6 +68,7 @@
     </w:p>
     <w:p>
       <w:pPr>
+        <w:jc w:val="both"/>
         <w:rPr>
           <w:color w:val="70AD47" w:themeColor="accent6"/>
         </w:rPr>
@@ -98,8 +105,9 @@
           <w:ilvl w:val="0"/>
           <w:numId w:val="2"/>
         </w:numPr>
-      </w:pPr>
-      <w:hyperlink r:id="rId6" w:history="1">
+        <w:jc w:val="both"/>
+      </w:pPr>
+      <w:hyperlink r:id="rId8" w:history="1">
         <w:r>
           <w:rPr>
             <w:rStyle w:val="Lienhypertexte"/>
@@ -118,8 +126,9 @@
           <w:ilvl w:val="0"/>
           <w:numId w:val="2"/>
         </w:numPr>
-      </w:pPr>
-      <w:hyperlink r:id="rId7" w:history="1">
+        <w:jc w:val="both"/>
+      </w:pPr>
+      <w:hyperlink r:id="rId9" w:history="1">
         <w:r>
           <w:rPr>
             <w:rStyle w:val="Lienhypertexte"/>
@@ -129,6 +138,9 @@
       </w:hyperlink>
     </w:p>
     <w:p>
+      <w:pPr>
+        <w:jc w:val="both"/>
+      </w:pPr>
       <w:r>
         <w:t>Issue with sEMG decomposition:</w:t>
       </w:r>
@@ -140,6 +152,7 @@
           <w:ilvl w:val="0"/>
           <w:numId w:val="2"/>
         </w:numPr>
+        <w:jc w:val="both"/>
         <w:rPr>
           <w:color w:val="000000" w:themeColor="text1"/>
           <w:lang w:val="fr-BE"/>
@@ -155,6 +168,7 @@
     </w:p>
     <w:p>
       <w:pPr>
+        <w:jc w:val="both"/>
         <w:rPr>
           <w:color w:val="FF0000"/>
           <w:lang w:val="fr-BE"/>
@@ -175,6 +189,7 @@
           <w:ilvl w:val="0"/>
           <w:numId w:val="1"/>
         </w:numPr>
+        <w:jc w:val="both"/>
         <w:rPr>
           <w:lang w:val="fr-BE"/>
         </w:rPr>
@@ -188,6 +203,7 @@
     </w:p>
     <w:p>
       <w:pPr>
+        <w:jc w:val="both"/>
         <w:rPr>
           <w:i/>
           <w:iCs/>
@@ -205,6 +221,7 @@
     </w:p>
     <w:p>
       <w:pPr>
+        <w:jc w:val="both"/>
         <w:rPr>
           <w:lang w:val="fr-BE"/>
         </w:rPr>
@@ -218,6 +235,7 @@
     </w:p>
     <w:p>
       <w:pPr>
+        <w:jc w:val="both"/>
         <w:rPr>
           <w:lang w:val="fr-BE"/>
         </w:rPr>
@@ -231,6 +249,7 @@
     </w:p>
     <w:p>
       <w:pPr>
+        <w:jc w:val="both"/>
         <w:rPr>
           <w:lang w:val="fr-BE"/>
         </w:rPr>
@@ -249,6 +268,7 @@
           <w:ilvl w:val="0"/>
           <w:numId w:val="2"/>
         </w:numPr>
+        <w:jc w:val="both"/>
         <w:rPr>
           <w:lang w:val="fr-BE"/>
         </w:rPr>
@@ -267,6 +287,7 @@
           <w:ilvl w:val="0"/>
           <w:numId w:val="2"/>
         </w:numPr>
+        <w:jc w:val="both"/>
         <w:rPr>
           <w:lang w:val="fr-BE"/>
         </w:rPr>
@@ -280,6 +301,7 @@
     </w:p>
     <w:p>
       <w:pPr>
+        <w:jc w:val="both"/>
         <w:rPr>
           <w:lang w:val="fr-BE"/>
         </w:rPr>
@@ -298,6 +320,7 @@
           <w:ilvl w:val="0"/>
           <w:numId w:val="2"/>
         </w:numPr>
+        <w:jc w:val="both"/>
         <w:rPr>
           <w:lang w:val="fr-BE"/>
         </w:rPr>
@@ -322,6 +345,7 @@
           <w:ilvl w:val="0"/>
           <w:numId w:val="2"/>
         </w:numPr>
+        <w:jc w:val="both"/>
         <w:rPr>
           <w:lang w:val="fr-BE"/>
         </w:rPr>
@@ -335,6 +359,7 @@
     </w:p>
     <w:p>
       <w:pPr>
+        <w:jc w:val="both"/>
         <w:rPr>
           <w:lang w:val="fr-BE"/>
         </w:rPr>
@@ -353,6 +378,7 @@
           <w:ilvl w:val="0"/>
           <w:numId w:val="1"/>
         </w:numPr>
+        <w:jc w:val="both"/>
         <w:rPr>
           <w:lang w:val="fr-BE"/>
         </w:rPr>
@@ -366,6 +392,7 @@
     </w:p>
     <w:p>
       <w:pPr>
+        <w:jc w:val="both"/>
         <w:rPr>
           <w:i/>
           <w:iCs/>
@@ -379,6 +406,135 @@
           <w:lang w:val="fr-BE"/>
         </w:rPr>
         <w:t>File name = farina2014</w:t>
+      </w:r>
+    </w:p>
+    <w:p>
+      <w:pPr>
+        <w:jc w:val="both"/>
+        <w:rPr>
+          <w:lang w:val="fr-BE"/>
+        </w:rPr>
+      </w:pPr>
+      <w:r>
+        <w:rPr>
+          <w:lang w:val="fr-BE"/>
+        </w:rPr>
+        <w:t>Analyse the transformation of common oscillatory input signals to the pool of motor neurons</w:t>
+      </w:r>
+      <w:r>
+        <w:rPr>
+          <w:lang w:val="fr-BE"/>
+        </w:rPr>
+        <w:t xml:space="preserve"> innervating a muscle, with the aim of explaining the relation between common oscillatory components sent to motor neurons and the motor neuron output</w:t>
+      </w:r>
+    </w:p>
+    <w:p>
+      <w:pPr>
+        <w:jc w:val="both"/>
+        <w:rPr>
+          <w:lang w:val="fr-BE"/>
+        </w:rPr>
+      </w:pPr>
+      <w:r>
+        <w:rPr>
+          <w:color w:val="70AD47" w:themeColor="accent6"/>
+          <w:lang w:val="fr-BE"/>
+        </w:rPr>
+        <w:lastRenderedPageBreak/>
+        <w:t xml:space="preserve">PIF </w:t>
+      </w:r>
+      <w:r>
+        <w:rPr>
+          <w:lang w:val="fr-BE"/>
+        </w:rPr>
+        <w:t>neuron model</w:t>
+      </w:r>
+    </w:p>
+    <w:p>
+      <w:pPr>
+        <w:jc w:val="both"/>
+        <w:rPr>
+          <w:lang w:val="fr-BE"/>
+        </w:rPr>
+      </w:pPr>
+      <w:r>
+        <w:rPr>
+          <w:lang w:val="fr-BE"/>
+        </w:rPr>
+        <w:t>Hypotheses that the synaptic input to motor  neurons in not distorded in the low-frequency band width.</w:t>
+      </w:r>
+    </w:p>
+    <w:p>
+      <w:pPr>
+        <w:pStyle w:val="Paragraphedeliste"/>
+        <w:numPr>
+          <w:ilvl w:val="0"/>
+          <w:numId w:val="2"/>
+        </w:numPr>
+        <w:jc w:val="both"/>
+        <w:rPr>
+          <w:lang w:val="fr-BE"/>
+        </w:rPr>
+      </w:pPr>
+      <w:r>
+        <w:rPr>
+          <w:lang w:val="fr-BE"/>
+        </w:rPr>
+        <w:t>Hypothese proved by the study</w:t>
+      </w:r>
+    </w:p>
+    <w:p>
+      <w:pPr>
+        <w:jc w:val="both"/>
+        <w:rPr>
+          <w:lang w:val="fr-BE"/>
+        </w:rPr>
+      </w:pPr>
+      <w:r>
+        <w:rPr>
+          <w:lang w:val="fr-BE"/>
+        </w:rPr>
+        <w:t xml:space="preserve"> </w:t>
+      </w:r>
+      <w:r>
+        <w:rPr>
+          <w:lang w:val="fr-BE"/>
+        </w:rPr>
+        <w:t>Mathematical representation of the input of motor neurons</w:t>
+      </w:r>
+      <w:r>
+        <w:rPr>
+          <w:lang w:val="fr-BE"/>
+        </w:rPr>
+        <w:t xml:space="preserve">  </w:t>
+      </w:r>
+    </w:p>
+    <w:p>
+      <w:pPr>
+        <w:jc w:val="both"/>
+        <w:rPr>
+          <w:lang w:val="fr-BE"/>
+        </w:rPr>
+      </w:pPr>
+      <w:r>
+        <w:rPr>
+          <w:lang w:val="fr-BE"/>
+        </w:rPr>
+        <w:t>The common input to motor neurons is mirrored in the low-pass bandwidth of the cummed motor neuron outputs, up to frquencies corresponding to the motor neuron sidcharge rates and for a sufficient number of motor neurons</w:t>
+      </w:r>
+    </w:p>
+    <w:p>
+      <w:pPr>
+        <w:jc w:val="both"/>
+        <w:rPr>
+          <w:lang w:val="fr-BE"/>
+        </w:rPr>
+      </w:pPr>
+      <w:r>
+        <w:rPr>
+          <w:lang w:val="fr-BE"/>
+        </w:rPr>
+        <w:t xml:space="preserve"> </w:t>
       </w:r>
     </w:p>
     <w:sectPr>
@@ -389,6 +545,56 @@
     </w:sectPr>
   </w:body>
 </w:document>
+</file>
+
+<file path=word/endnotes.xml><?xml version="1.0" encoding="utf-8"?>
+<w:endnotes xmlns:wpc="http://schemas.microsoft.com/office/word/2010/wordprocessingCanvas" xmlns:cx="http://schemas.microsoft.com/office/drawing/2014/chartex" xmlns:cx1="http://schemas.microsoft.com/office/drawing/2015/9/8/chartex" xmlns:cx2="http://schemas.microsoft.com/office/drawing/2015/10/21/chartex" xmlns:cx3="http://schemas.microsoft.com/office/drawing/2016/5/9/chartex" xmlns:cx4="http://schemas.microsoft.com/office/drawing/2016/5/10/chartex" xmlns:cx5="http://schemas.microsoft.com/office/drawing/2016/5/11/chartex" xmlns:cx6="http://schemas.microsoft.com/office/drawing/2016/5/12/chartex" xmlns:cx7="http://schemas.microsoft.com/office/drawing/2016/5/13/chartex" xmlns:cx8="http://schemas.microsoft.com/office/drawing/2016/5/14/chartex" xmlns:mc="http://schemas.openxmlformats.org/markup-compatibility/2006" xmlns:aink="http://schemas.microsoft.com/office/drawing/2016/ink" xmlns:am3d="http://schemas.microsoft.com/office/drawing/2017/model3d" xmlns:o="urn:schemas-microsoft-com:office:office" xmlns:r="http://schemas.openxmlformats.org/officeDocument/2006/relationships" xmlns:m="http://schemas.openxmlformats.org/officeDocument/2006/math" xmlns:v="urn:schemas-microsoft-com:vml" xmlns:wp14="http://schemas.microsoft.com/office/word/2010/wordprocessingDrawing" xmlns:wp="http://schemas.openxmlformats.org/drawingml/2006/wordprocessingDrawing" xmlns:w10="urn:schemas-microsoft-com:office:word" xmlns:w="http://schemas.openxmlformats.org/wordprocessingml/2006/main" xmlns:w14="http://schemas.microsoft.com/office/word/2010/wordml" xmlns:w15="http://schemas.microsoft.com/office/word/2012/wordml" xmlns:w16cex="http://schemas.microsoft.com/office/word/2018/wordml/cex" xmlns:w16cid="http://schemas.microsoft.com/office/word/2016/wordml/cid" xmlns:w16="http://schemas.microsoft.com/office/word/2018/wordml" xmlns:w16se="http://schemas.microsoft.com/office/word/2015/wordml/symex" xmlns:wpg="http://schemas.microsoft.com/office/word/2010/wordprocessingGroup" xmlns:wpi="http://schemas.microsoft.com/office/word/2010/wordprocessingInk" xmlns:wne="http://schemas.microsoft.com/office/word/2006/wordml" xmlns:wps="http://schemas.microsoft.com/office/word/2010/wordprocessingShape" mc:Ignorable="w14 w15 w16se w16cid w16 w16cex wp14">
+  <w:endnote w:type="separator" w:id="-1">
+    <w:p>
+      <w:pPr>
+        <w:spacing w:after="0" w:line="240" w:lineRule="auto"/>
+      </w:pPr>
+      <w:r>
+        <w:separator/>
+      </w:r>
+    </w:p>
+  </w:endnote>
+  <w:endnote w:type="continuationSeparator" w:id="0">
+    <w:p>
+      <w:pPr>
+        <w:spacing w:after="0" w:line="240" w:lineRule="auto"/>
+      </w:pPr>
+      <w:r>
+        <w:continuationSeparator/>
+      </w:r>
+    </w:p>
+  </w:endnote>
+</w:endnotes>
+</file>
+
+<file path=word/footnotes.xml><?xml version="1.0" encoding="utf-8"?>
+<w:footnotes xmlns:wpc="http://schemas.microsoft.com/office/word/2010/wordprocessingCanvas" xmlns:cx="http://schemas.microsoft.com/office/drawing/2014/chartex" xmlns:cx1="http://schemas.microsoft.com/office/drawing/2015/9/8/chartex" xmlns:cx2="http://schemas.microsoft.com/office/drawing/2015/10/21/chartex" xmlns:cx3="http://schemas.microsoft.com/office/drawing/2016/5/9/chartex" xmlns:cx4="http://schemas.microsoft.com/office/drawing/2016/5/10/chartex" xmlns:cx5="http://schemas.microsoft.com/office/drawing/2016/5/11/chartex" xmlns:cx6="http://schemas.microsoft.com/office/drawing/2016/5/12/chartex" xmlns:cx7="http://schemas.microsoft.com/office/drawing/2016/5/13/chartex" xmlns:cx8="http://schemas.microsoft.com/office/drawing/2016/5/14/chartex" xmlns:mc="http://schemas.openxmlformats.org/markup-compatibility/2006" xmlns:aink="http://schemas.microsoft.com/office/drawing/2016/ink" xmlns:am3d="http://schemas.microsoft.com/office/drawing/2017/model3d" xmlns:o="urn:schemas-microsoft-com:office:office" xmlns:r="http://schemas.openxmlformats.org/officeDocument/2006/relationships" xmlns:m="http://schemas.openxmlformats.org/officeDocument/2006/math" xmlns:v="urn:schemas-microsoft-com:vml" xmlns:wp14="http://schemas.microsoft.com/office/word/2010/wordprocessingDrawing" xmlns:wp="http://schemas.openxmlformats.org/drawingml/2006/wordprocessingDrawing" xmlns:w10="urn:schemas-microsoft-com:office:word" xmlns:w="http://schemas.openxmlformats.org/wordprocessingml/2006/main" xmlns:w14="http://schemas.microsoft.com/office/word/2010/wordml" xmlns:w15="http://schemas.microsoft.com/office/word/2012/wordml" xmlns:w16cex="http://schemas.microsoft.com/office/word/2018/wordml/cex" xmlns:w16cid="http://schemas.microsoft.com/office/word/2016/wordml/cid" xmlns:w16="http://schemas.microsoft.com/office/word/2018/wordml" xmlns:w16se="http://schemas.microsoft.com/office/word/2015/wordml/symex" xmlns:wpg="http://schemas.microsoft.com/office/word/2010/wordprocessingGroup" xmlns:wpi="http://schemas.microsoft.com/office/word/2010/wordprocessingInk" xmlns:wne="http://schemas.microsoft.com/office/word/2006/wordml" xmlns:wps="http://schemas.microsoft.com/office/word/2010/wordprocessingShape" mc:Ignorable="w14 w15 w16se w16cid w16 w16cex wp14">
+  <w:footnote w:type="separator" w:id="-1">
+    <w:p>
+      <w:pPr>
+        <w:spacing w:after="0" w:line="240" w:lineRule="auto"/>
+      </w:pPr>
+      <w:r>
+        <w:separator/>
+      </w:r>
+    </w:p>
+  </w:footnote>
+  <w:footnote w:type="continuationSeparator" w:id="0">
+    <w:p>
+      <w:pPr>
+        <w:spacing w:after="0" w:line="240" w:lineRule="auto"/>
+      </w:pPr>
+      <w:r>
+        <w:continuationSeparator/>
+      </w:r>
+    </w:p>
+  </w:footnote>
+</w:footnotes>
 </file>
 
 <file path=word/numbering.xml><?xml version="1.0" encoding="utf-8"?>
@@ -1098,6 +1304,50 @@
       <w:shd w:val="clear" w:color="auto" w:fill="E1DFDD"/>
     </w:rPr>
   </w:style>
+  <w:style w:type="paragraph" w:styleId="En-tte">
+    <w:name w:val="header"/>
+    <w:basedOn w:val="Normal"/>
+    <w:link w:val="En-tteCar"/>
+    <w:uiPriority w:val="99"/>
+    <w:unhideWhenUsed/>
+    <w:rsid w:val="00F704CB"/>
+    <w:pPr>
+      <w:tabs>
+        <w:tab w:val="center" w:pos="4536"/>
+        <w:tab w:val="right" w:pos="9072"/>
+      </w:tabs>
+      <w:spacing w:after="0" w:line="240" w:lineRule="auto"/>
+    </w:pPr>
+  </w:style>
+  <w:style w:type="character" w:customStyle="1" w:styleId="En-tteCar">
+    <w:name w:val="En-tête Car"/>
+    <w:basedOn w:val="Policepardfaut"/>
+    <w:link w:val="En-tte"/>
+    <w:uiPriority w:val="99"/>
+    <w:rsid w:val="00F704CB"/>
+  </w:style>
+  <w:style w:type="paragraph" w:styleId="Pieddepage">
+    <w:name w:val="footer"/>
+    <w:basedOn w:val="Normal"/>
+    <w:link w:val="PieddepageCar"/>
+    <w:uiPriority w:val="99"/>
+    <w:unhideWhenUsed/>
+    <w:rsid w:val="00F704CB"/>
+    <w:pPr>
+      <w:tabs>
+        <w:tab w:val="center" w:pos="4536"/>
+        <w:tab w:val="right" w:pos="9072"/>
+      </w:tabs>
+      <w:spacing w:after="0" w:line="240" w:lineRule="auto"/>
+    </w:pPr>
+  </w:style>
+  <w:style w:type="character" w:customStyle="1" w:styleId="PieddepageCar">
+    <w:name w:val="Pied de page Car"/>
+    <w:basedOn w:val="Policepardfaut"/>
+    <w:link w:val="Pieddepage"/>
+    <w:uiPriority w:val="99"/>
+    <w:rsid w:val="00F704CB"/>
+  </w:style>
 </w:styles>
 </file>
 

</xml_diff>

<commit_message>
EMG inverse modeling: farina2017
</commit_message>
<xml_diff>
--- a/notes/notes_EmgInverseModeling.docx
+++ b/notes/notes_EmgInverseModeling.docx
@@ -387,7 +387,19 @@
         <w:rPr>
           <w:lang w:val="fr-BE"/>
         </w:rPr>
-        <w:t>The effective neural drive to muscles is the common synaptic input to motor neuros</w:t>
+        <w:t>The effective neural drive to muscles is the common synaptic input to motor neuro</w:t>
+      </w:r>
+      <w:r>
+        <w:rPr>
+          <w:lang w:val="fr-BE"/>
+        </w:rPr>
+        <w:t>n</w:t>
+      </w:r>
+      <w:r>
+        <w:rPr>
+          <w:lang w:val="fr-BE"/>
+        </w:rPr>
+        <w:t>s</w:t>
       </w:r>
     </w:p>
     <w:p>
@@ -525,17 +537,189 @@
     </w:p>
     <w:p>
       <w:pPr>
-        <w:jc w:val="both"/>
-        <w:rPr>
-          <w:lang w:val="fr-BE"/>
-        </w:rPr>
-      </w:pPr>
-      <w:r>
-        <w:rPr>
-          <w:lang w:val="fr-BE"/>
-        </w:rPr>
-        <w:t xml:space="preserve"> </w:t>
-      </w:r>
+        <w:pStyle w:val="Titre1"/>
+        <w:numPr>
+          <w:ilvl w:val="0"/>
+          <w:numId w:val="1"/>
+        </w:numPr>
+        <w:rPr>
+          <w:lang w:val="fr-BE"/>
+        </w:rPr>
+      </w:pPr>
+      <w:r>
+        <w:rPr>
+          <w:lang w:val="fr-BE"/>
+        </w:rPr>
+        <w:t>Man/machine interface based on the discharge timing of spinal neurons after targeted muscle reinnervation</w:t>
+      </w:r>
+    </w:p>
+    <w:p>
+      <w:pPr>
+        <w:rPr>
+          <w:i/>
+          <w:iCs/>
+          <w:lang w:val="fr-BE"/>
+        </w:rPr>
+      </w:pPr>
+      <w:r>
+        <w:rPr>
+          <w:i/>
+          <w:iCs/>
+          <w:lang w:val="fr-BE"/>
+        </w:rPr>
+        <w:t>File name = farina2017</w:t>
+      </w:r>
+    </w:p>
+    <w:p>
+      <w:pPr>
+        <w:rPr>
+          <w:lang w:val="fr-BE"/>
+        </w:rPr>
+      </w:pPr>
+      <w:r>
+        <w:rPr>
+          <w:highlight w:val="yellow"/>
+          <w:lang w:val="fr-BE"/>
+        </w:rPr>
+        <w:t>TMR = target</w:t>
+      </w:r>
+      <w:r>
+        <w:rPr>
+          <w:highlight w:val="yellow"/>
+          <w:lang w:val="fr-BE"/>
+        </w:rPr>
+        <w:t>ed</w:t>
+      </w:r>
+      <w:r>
+        <w:rPr>
+          <w:highlight w:val="yellow"/>
+          <w:lang w:val="fr-BE"/>
+        </w:rPr>
+        <w:t xml:space="preserve"> muscle reinnervation</w:t>
+      </w:r>
+    </w:p>
+    <w:p>
+      <w:pPr>
+        <w:pStyle w:val="Paragraphedeliste"/>
+        <w:numPr>
+          <w:ilvl w:val="0"/>
+          <w:numId w:val="2"/>
+        </w:numPr>
+        <w:rPr>
+          <w:lang w:val="fr-BE"/>
+        </w:rPr>
+      </w:pPr>
+      <w:r>
+        <w:rPr>
+          <w:lang w:val="fr-BE"/>
+        </w:rPr>
+        <w:t>When someone has a missing limb, deinnerve a remaining muscle and reinnerve it with neurons that used to control the missing muscles. Then, use EMG on the reinnervated muscle to control a prosthesis</w:t>
+      </w:r>
+    </w:p>
+    <w:p>
+      <w:pPr>
+        <w:pStyle w:val="Paragraphedeliste"/>
+        <w:numPr>
+          <w:ilvl w:val="0"/>
+          <w:numId w:val="2"/>
+        </w:numPr>
+        <w:rPr>
+          <w:lang w:val="fr-BE"/>
+        </w:rPr>
+      </w:pPr>
+      <w:r>
+        <w:rPr>
+          <w:color w:val="FF0000"/>
+          <w:lang w:val="fr-BE"/>
+        </w:rPr>
+        <w:t>Why not use ENG ?</w:t>
+      </w:r>
+    </w:p>
+    <w:p>
+      <w:pPr>
+        <w:rPr>
+          <w:lang w:val="fr-BE"/>
+        </w:rPr>
+      </w:pPr>
+      <w:r>
+        <w:rPr>
+          <w:lang w:val="fr-BE"/>
+        </w:rPr>
+        <w:t>Decoded motor-neuron discharge timing</w:t>
+      </w:r>
+    </w:p>
+    <w:p>
+      <w:pPr>
+        <w:pStyle w:val="Paragraphedeliste"/>
+        <w:numPr>
+          <w:ilvl w:val="0"/>
+          <w:numId w:val="2"/>
+        </w:numPr>
+        <w:rPr>
+          <w:lang w:val="fr-BE"/>
+        </w:rPr>
+      </w:pPr>
+      <w:r>
+        <w:rPr>
+          <w:lang w:val="fr-BE"/>
+        </w:rPr>
+        <w:t>Method for EMG classification</w:t>
+      </w:r>
+    </w:p>
+    <w:p>
+      <w:pPr>
+        <w:pStyle w:val="Paragraphedeliste"/>
+        <w:numPr>
+          <w:ilvl w:val="0"/>
+          <w:numId w:val="2"/>
+        </w:numPr>
+        <w:rPr>
+          <w:lang w:val="fr-BE"/>
+        </w:rPr>
+      </w:pPr>
+      <w:r>
+        <w:rPr>
+          <w:lang w:val="fr-BE"/>
+        </w:rPr>
+        <w:t>Almost perfect result (9</w:t>
+      </w:r>
+      <w:r>
+        <w:rPr>
+          <w:lang w:val="fr-BE"/>
+        </w:rPr>
+        <w:t>7</w:t>
+      </w:r>
+      <w:r>
+        <w:rPr>
+          <w:lang w:val="fr-BE"/>
+        </w:rPr>
+        <w:t>% classification</w:t>
+      </w:r>
+      <w:r>
+        <w:rPr>
+          <w:lang w:val="fr-BE"/>
+        </w:rPr>
+        <w:t xml:space="preserve"> accuracy</w:t>
+      </w:r>
+      <w:r>
+        <w:rPr>
+          <w:lang w:val="fr-BE"/>
+        </w:rPr>
+        <w:t>)</w:t>
+      </w:r>
+      <w:r>
+        <w:rPr>
+          <w:lang w:val="fr-BE"/>
+        </w:rPr>
+        <w:t>, where the classic approach gets 70%</w:t>
+      </w:r>
+    </w:p>
+    <w:p>
+      <w:pPr>
+        <w:rPr>
+          <w:lang w:val="fr-BE"/>
+        </w:rPr>
+      </w:pPr>
     </w:p>
     <w:sectPr>
       <w:pgSz w:w="11906" w:h="16838"/>
@@ -1348,6 +1532,16 @@
     <w:uiPriority w:val="99"/>
     <w:rsid w:val="00F704CB"/>
   </w:style>
+  <w:style w:type="character" w:styleId="Textedelespacerserv">
+    <w:name w:val="Placeholder Text"/>
+    <w:basedOn w:val="Policepardfaut"/>
+    <w:uiPriority w:val="99"/>
+    <w:semiHidden/>
+    <w:rsid w:val="00702636"/>
+    <w:rPr>
+      <w:color w:val="808080"/>
+    </w:rPr>
+  </w:style>
 </w:styles>
 </file>
 

</xml_diff>

<commit_message>
EMG inverse modeling: farina2016
</commit_message>
<xml_diff>
--- a/notes/notes_EmgInverseModeling.docx
+++ b/notes/notes_EmgInverseModeling.docx
@@ -127,6 +127,11 @@
           <w:numId w:val="2"/>
         </w:numPr>
         <w:jc w:val="both"/>
+        <w:rPr>
+          <w:rStyle w:val="Lienhypertexte"/>
+          <w:color w:val="auto"/>
+          <w:u w:val="none"/>
+        </w:rPr>
       </w:pPr>
       <w:hyperlink r:id="rId9" w:history="1">
         <w:r>
@@ -139,6 +144,49 @@
     </w:p>
     <w:p>
       <w:pPr>
+        <w:pStyle w:val="Paragraphedeliste"/>
+        <w:numPr>
+          <w:ilvl w:val="0"/>
+          <w:numId w:val="2"/>
+        </w:numPr>
+        <w:jc w:val="both"/>
+      </w:pPr>
+      <w:hyperlink r:id="rId10" w:history="1">
+        <w:r>
+          <w:rPr>
+            <w:rStyle w:val="Lienhypertexte"/>
+          </w:rPr>
+          <w:t>https://www.sciencedirect.com/topics/biochemistry-genetics-and-molecular-biology/motor-unit-potential#:~:text=The%20motor%20unit%20action%20potential,needle%20and%20individual%20muscle%20fibers</w:t>
+        </w:r>
+      </w:hyperlink>
+      <w:r>
+        <w:t>.</w:t>
+      </w:r>
+      <w:r>
+        <w:t xml:space="preserve"> </w:t>
+      </w:r>
+    </w:p>
+    <w:p>
+      <w:pPr>
+        <w:jc w:val="both"/>
+      </w:pPr>
+      <w:r>
+        <w:t xml:space="preserve">Spike = short and big </w:t>
+      </w:r>
+      <w:r>
+        <w:t>change in signal amplitude</w:t>
+      </w:r>
+    </w:p>
+    <w:p>
+      <w:pPr>
+        <w:jc w:val="both"/>
+      </w:pPr>
+      <w:r>
+        <w:t>Spike trains = sequence of spike</w:t>
+      </w:r>
+    </w:p>
+    <w:p>
+      <w:pPr>
         <w:jc w:val="both"/>
       </w:pPr>
       <w:r>
@@ -387,6 +435,7 @@
         <w:rPr>
           <w:lang w:val="fr-BE"/>
         </w:rPr>
+        <w:lastRenderedPageBreak/>
         <w:t>The effective neural drive to muscles is the common synaptic input to motor neuro</w:t>
       </w:r>
       <w:r>
@@ -419,156 +468,171 @@
         </w:rPr>
         <w:t>File name = farina2014</w:t>
       </w:r>
-    </w:p>
-    <w:p>
-      <w:pPr>
-        <w:jc w:val="both"/>
-        <w:rPr>
-          <w:lang w:val="fr-BE"/>
-        </w:rPr>
-      </w:pPr>
-      <w:r>
-        <w:rPr>
-          <w:lang w:val="fr-BE"/>
-        </w:rPr>
-        <w:t>Analyse the transformation of common oscillatory input signals to the pool of motor neurons</w:t>
-      </w:r>
-      <w:r>
-        <w:rPr>
-          <w:lang w:val="fr-BE"/>
-        </w:rPr>
-        <w:t xml:space="preserve"> innervating a muscle, with the aim of explaining the relation between common oscillatory components sent to motor neurons and the motor neuron output</w:t>
-      </w:r>
-    </w:p>
-    <w:p>
-      <w:pPr>
-        <w:jc w:val="both"/>
-        <w:rPr>
-          <w:lang w:val="fr-BE"/>
-        </w:rPr>
-      </w:pPr>
-      <w:r>
-        <w:rPr>
-          <w:color w:val="70AD47" w:themeColor="accent6"/>
-          <w:lang w:val="fr-BE"/>
-        </w:rPr>
-        <w:lastRenderedPageBreak/>
-        <w:t xml:space="preserve">PIF </w:t>
-      </w:r>
-      <w:r>
-        <w:rPr>
-          <w:lang w:val="fr-BE"/>
-        </w:rPr>
-        <w:t>neuron model</w:t>
-      </w:r>
-    </w:p>
-    <w:p>
-      <w:pPr>
-        <w:jc w:val="both"/>
-        <w:rPr>
-          <w:lang w:val="fr-BE"/>
-        </w:rPr>
-      </w:pPr>
-      <w:r>
-        <w:rPr>
-          <w:lang w:val="fr-BE"/>
-        </w:rPr>
-        <w:t>Hypotheses that the synaptic input to motor  neurons in not distorded in the low-frequency band width.</w:t>
-      </w:r>
-    </w:p>
-    <w:p>
-      <w:pPr>
-        <w:pStyle w:val="Paragraphedeliste"/>
-        <w:numPr>
-          <w:ilvl w:val="0"/>
-          <w:numId w:val="2"/>
-        </w:numPr>
-        <w:jc w:val="both"/>
-        <w:rPr>
-          <w:lang w:val="fr-BE"/>
-        </w:rPr>
-      </w:pPr>
-      <w:r>
-        <w:rPr>
-          <w:lang w:val="fr-BE"/>
-        </w:rPr>
-        <w:t>Hypothese proved by the study</w:t>
-      </w:r>
-    </w:p>
-    <w:p>
-      <w:pPr>
-        <w:jc w:val="both"/>
-        <w:rPr>
-          <w:lang w:val="fr-BE"/>
-        </w:rPr>
-      </w:pPr>
-      <w:r>
-        <w:rPr>
-          <w:lang w:val="fr-BE"/>
-        </w:rPr>
-        <w:t xml:space="preserve"> </w:t>
-      </w:r>
-      <w:r>
-        <w:rPr>
-          <w:lang w:val="fr-BE"/>
-        </w:rPr>
-        <w:t>Mathematical representation of the input of motor neurons</w:t>
-      </w:r>
-      <w:r>
-        <w:rPr>
-          <w:lang w:val="fr-BE"/>
-        </w:rPr>
-        <w:t xml:space="preserve">  </w:t>
-      </w:r>
-    </w:p>
-    <w:p>
-      <w:pPr>
-        <w:jc w:val="both"/>
-        <w:rPr>
-          <w:lang w:val="fr-BE"/>
-        </w:rPr>
-      </w:pPr>
-      <w:r>
-        <w:rPr>
-          <w:lang w:val="fr-BE"/>
-        </w:rPr>
-        <w:t>The common input to motor neurons is mirrored in the low-pass bandwidth of the cummed motor neuron outputs, up to frquencies corresponding to the motor neuron sidcharge rates and for a sufficient number of motor neurons</w:t>
-      </w:r>
-    </w:p>
-    <w:p>
-      <w:pPr>
-        <w:pStyle w:val="Titre1"/>
-        <w:numPr>
-          <w:ilvl w:val="0"/>
-          <w:numId w:val="1"/>
-        </w:numPr>
-        <w:rPr>
-          <w:lang w:val="fr-BE"/>
-        </w:rPr>
-      </w:pPr>
-      <w:r>
-        <w:rPr>
-          <w:lang w:val="fr-BE"/>
-        </w:rPr>
-        <w:t>Man/machine interface based on the discharge timing of spinal neurons after targeted muscle reinnervation</w:t>
-      </w:r>
-    </w:p>
-    <w:p>
-      <w:pPr>
+      <w:r>
         <w:rPr>
           <w:i/>
           <w:iCs/>
           <w:lang w:val="fr-BE"/>
         </w:rPr>
-      </w:pPr>
-      <w:r>
+        <w:t>.pdf</w:t>
+      </w:r>
+    </w:p>
+    <w:p>
+      <w:pPr>
+        <w:jc w:val="both"/>
+        <w:rPr>
+          <w:lang w:val="fr-BE"/>
+        </w:rPr>
+      </w:pPr>
+      <w:r>
+        <w:rPr>
+          <w:lang w:val="fr-BE"/>
+        </w:rPr>
+        <w:t>Analyse the transformation of common oscillatory input signals to the pool of motor neurons</w:t>
+      </w:r>
+      <w:r>
+        <w:rPr>
+          <w:lang w:val="fr-BE"/>
+        </w:rPr>
+        <w:t xml:space="preserve"> innervating a muscle, with the aim of explaining the relation between common oscillatory components sent to motor neurons and the motor neuron output</w:t>
+      </w:r>
+    </w:p>
+    <w:p>
+      <w:pPr>
+        <w:jc w:val="both"/>
+        <w:rPr>
+          <w:lang w:val="fr-BE"/>
+        </w:rPr>
+      </w:pPr>
+      <w:r>
+        <w:rPr>
+          <w:color w:val="70AD47" w:themeColor="accent6"/>
+          <w:lang w:val="fr-BE"/>
+        </w:rPr>
+        <w:t xml:space="preserve">PIF </w:t>
+      </w:r>
+      <w:r>
+        <w:rPr>
+          <w:lang w:val="fr-BE"/>
+        </w:rPr>
+        <w:t>neuron model</w:t>
+      </w:r>
+    </w:p>
+    <w:p>
+      <w:pPr>
+        <w:jc w:val="both"/>
+        <w:rPr>
+          <w:lang w:val="fr-BE"/>
+        </w:rPr>
+      </w:pPr>
+      <w:r>
+        <w:rPr>
+          <w:lang w:val="fr-BE"/>
+        </w:rPr>
+        <w:t>Hypotheses that the synaptic input to motor  neurons in not distorded in the low-frequency band width.</w:t>
+      </w:r>
+    </w:p>
+    <w:p>
+      <w:pPr>
+        <w:pStyle w:val="Paragraphedeliste"/>
+        <w:numPr>
+          <w:ilvl w:val="0"/>
+          <w:numId w:val="2"/>
+        </w:numPr>
+        <w:jc w:val="both"/>
+        <w:rPr>
+          <w:lang w:val="fr-BE"/>
+        </w:rPr>
+      </w:pPr>
+      <w:r>
+        <w:rPr>
+          <w:lang w:val="fr-BE"/>
+        </w:rPr>
+        <w:t>Hypothese proved by the study</w:t>
+      </w:r>
+    </w:p>
+    <w:p>
+      <w:pPr>
+        <w:jc w:val="both"/>
+        <w:rPr>
+          <w:lang w:val="fr-BE"/>
+        </w:rPr>
+      </w:pPr>
+      <w:r>
+        <w:rPr>
+          <w:lang w:val="fr-BE"/>
+        </w:rPr>
+        <w:t xml:space="preserve"> </w:t>
+      </w:r>
+      <w:r>
+        <w:rPr>
+          <w:lang w:val="fr-BE"/>
+        </w:rPr>
+        <w:t>Mathematical representation of the input of motor neurons</w:t>
+      </w:r>
+      <w:r>
+        <w:rPr>
+          <w:lang w:val="fr-BE"/>
+        </w:rPr>
+        <w:t xml:space="preserve">  </w:t>
+      </w:r>
+    </w:p>
+    <w:p>
+      <w:pPr>
+        <w:jc w:val="both"/>
+        <w:rPr>
+          <w:lang w:val="fr-BE"/>
+        </w:rPr>
+      </w:pPr>
+      <w:r>
+        <w:rPr>
+          <w:lang w:val="fr-BE"/>
+        </w:rPr>
+        <w:t>The common input to motor neurons is mirrored in the low-pass bandwidth of the cummed motor neuron outputs, up to frquencies corresponding to the motor neuron sidcharge rates and for a sufficient number of motor neurons</w:t>
+      </w:r>
+    </w:p>
+    <w:p>
+      <w:pPr>
+        <w:pStyle w:val="Titre1"/>
+        <w:numPr>
+          <w:ilvl w:val="0"/>
+          <w:numId w:val="1"/>
+        </w:numPr>
+        <w:rPr>
+          <w:lang w:val="fr-BE"/>
+        </w:rPr>
+      </w:pPr>
+      <w:r>
+        <w:rPr>
+          <w:lang w:val="fr-BE"/>
+        </w:rPr>
+        <w:t>Man/machine interface based on the discharge timing of spinal neurons after targeted muscle reinnervation</w:t>
+      </w:r>
+    </w:p>
+    <w:p>
+      <w:pPr>
         <w:rPr>
           <w:i/>
           <w:iCs/>
           <w:lang w:val="fr-BE"/>
         </w:rPr>
+      </w:pPr>
+      <w:r>
+        <w:rPr>
+          <w:i/>
+          <w:iCs/>
+          <w:lang w:val="fr-BE"/>
+        </w:rPr>
         <w:t>File name = farina2017</w:t>
       </w:r>
+      <w:r>
+        <w:rPr>
+          <w:i/>
+          <w:iCs/>
+          <w:lang w:val="fr-BE"/>
+        </w:rPr>
+        <w:t>.pdf</w:t>
+      </w:r>
     </w:p>
     <w:p>
       <w:pPr>
@@ -712,6 +776,416 @@
           <w:lang w:val="fr-BE"/>
         </w:rPr>
         <w:t>, where the classic approach gets 70%</w:t>
+      </w:r>
+    </w:p>
+    <w:p>
+      <w:pPr>
+        <w:pStyle w:val="Titre1"/>
+        <w:numPr>
+          <w:ilvl w:val="0"/>
+          <w:numId w:val="1"/>
+        </w:numPr>
+        <w:rPr>
+          <w:lang w:val="fr-BE"/>
+        </w:rPr>
+      </w:pPr>
+      <w:r>
+        <w:rPr>
+          <w:lang w:val="fr-BE"/>
+        </w:rPr>
+        <w:t>Characterization of human motor units from surface EMG decomposition</w:t>
+      </w:r>
+    </w:p>
+    <w:p>
+      <w:pPr>
+        <w:rPr>
+          <w:i/>
+          <w:iCs/>
+          <w:lang w:val="fr-BE"/>
+        </w:rPr>
+      </w:pPr>
+      <w:r>
+        <w:rPr>
+          <w:i/>
+          <w:iCs/>
+          <w:lang w:val="fr-BE"/>
+        </w:rPr>
+        <w:t>File name = farina2016.pdf</w:t>
+      </w:r>
+    </w:p>
+    <w:p>
+      <w:pPr>
+        <w:rPr>
+          <w:lang w:val="fr-BE"/>
+        </w:rPr>
+      </w:pPr>
+      <w:r>
+        <w:rPr>
+          <w:lang w:val="fr-BE"/>
+        </w:rPr>
+        <w:t>BSS = blind source separation</w:t>
+      </w:r>
+    </w:p>
+    <w:p>
+      <w:pPr>
+        <w:rPr>
+          <w:lang w:val="fr-BE"/>
+        </w:rPr>
+      </w:pPr>
+      <w:r>
+        <w:rPr>
+          <w:lang w:val="fr-BE"/>
+        </w:rPr>
+        <w:t>Limited Methods for EMG analysis :</w:t>
+      </w:r>
+    </w:p>
+    <w:p>
+      <w:pPr>
+        <w:pStyle w:val="Paragraphedeliste"/>
+        <w:numPr>
+          <w:ilvl w:val="0"/>
+          <w:numId w:val="2"/>
+        </w:numPr>
+        <w:rPr>
+          <w:lang w:val="fr-BE"/>
+        </w:rPr>
+      </w:pPr>
+      <w:r>
+        <w:rPr>
+          <w:lang w:val="fr-BE"/>
+        </w:rPr>
+        <w:t>Spike analysis, fractal theory, high-order power spectral moments</w:t>
+      </w:r>
+    </w:p>
+    <w:p>
+      <w:pPr>
+        <w:rPr>
+          <w:lang w:val="fr-BE"/>
+        </w:rPr>
+      </w:pPr>
+      <w:r>
+        <w:rPr>
+          <w:lang w:val="fr-BE"/>
+        </w:rPr>
+        <w:t>AP = action potential</w:t>
+      </w:r>
+    </w:p>
+    <w:p>
+      <w:pPr>
+        <w:rPr>
+          <w:lang w:val="fr-BE"/>
+        </w:rPr>
+      </w:pPr>
+      <w:r>
+        <w:rPr>
+          <w:lang w:val="fr-BE"/>
+        </w:rPr>
+        <w:t>MUAP = sum of AP of the pool of neurons innervating a muscle</w:t>
+      </w:r>
+    </w:p>
+    <w:p>
+      <w:pPr>
+        <w:rPr>
+          <w:lang w:val="fr-BE"/>
+        </w:rPr>
+      </w:pPr>
+      <w:r>
+        <w:rPr>
+          <w:lang w:val="fr-BE"/>
+        </w:rPr>
+        <w:t>Increasing selectivity spacial filtering</w:t>
+      </w:r>
+    </w:p>
+    <w:p>
+      <w:pPr>
+        <w:rPr>
+          <w:lang w:val="fr-BE"/>
+        </w:rPr>
+      </w:pPr>
+      <w:r>
+        <w:rPr>
+          <w:lang w:val="fr-BE"/>
+        </w:rPr>
+        <w:t>sEMG classification needs method that is not influenced by temporal overlapping of MUAPS</w:t>
+      </w:r>
+    </w:p>
+    <w:p>
+      <w:pPr>
+        <w:pStyle w:val="Paragraphedeliste"/>
+        <w:numPr>
+          <w:ilvl w:val="0"/>
+          <w:numId w:val="2"/>
+        </w:numPr>
+        <w:rPr>
+          <w:lang w:val="fr-BE"/>
+        </w:rPr>
+      </w:pPr>
+      <w:r>
+        <w:rPr>
+          <w:lang w:val="fr-BE"/>
+        </w:rPr>
+        <w:t xml:space="preserve">Because </w:t>
+      </w:r>
+      <w:r>
+        <w:rPr>
+          <w:lang w:val="fr-BE"/>
+        </w:rPr>
+        <w:t>number of overlap in sEMG is so large</w:t>
+      </w:r>
+    </w:p>
+    <w:p>
+      <w:pPr>
+        <w:pStyle w:val="Paragraphedeliste"/>
+        <w:numPr>
+          <w:ilvl w:val="0"/>
+          <w:numId w:val="2"/>
+        </w:numPr>
+        <w:rPr>
+          <w:lang w:val="fr-BE"/>
+        </w:rPr>
+      </w:pPr>
+      <w:r>
+        <w:rPr>
+          <w:lang w:val="fr-BE"/>
+        </w:rPr>
+        <w:t>Need BSS methods</w:t>
+      </w:r>
+    </w:p>
+    <w:p>
+      <w:pPr>
+        <w:rPr>
+          <w:lang w:val="fr-BE"/>
+        </w:rPr>
+      </w:pPr>
+      <w:r>
+        <w:rPr>
+          <w:lang w:val="fr-BE"/>
+        </w:rPr>
+        <w:t>CKC decomposition algorithm</w:t>
+      </w:r>
+    </w:p>
+    <w:p>
+      <w:pPr>
+        <w:pStyle w:val="Paragraphedeliste"/>
+        <w:numPr>
+          <w:ilvl w:val="0"/>
+          <w:numId w:val="2"/>
+        </w:numPr>
+        <w:rPr>
+          <w:lang w:val="fr-BE"/>
+        </w:rPr>
+      </w:pPr>
+      <w:r>
+        <w:rPr>
+          <w:lang w:val="fr-BE"/>
+        </w:rPr>
+        <w:t>For sEMG classification</w:t>
+      </w:r>
+    </w:p>
+    <w:p>
+      <w:pPr>
+        <w:pStyle w:val="Paragraphedeliste"/>
+        <w:numPr>
+          <w:ilvl w:val="0"/>
+          <w:numId w:val="2"/>
+        </w:numPr>
+        <w:rPr>
+          <w:lang w:val="fr-BE"/>
+        </w:rPr>
+      </w:pPr>
+      <w:r>
+        <w:rPr>
+          <w:lang w:val="fr-BE"/>
+        </w:rPr>
+        <w:t>Has been improved for online tracking</w:t>
+      </w:r>
+    </w:p>
+    <w:p>
+      <w:pPr>
+        <w:rPr>
+          <w:lang w:val="fr-BE"/>
+        </w:rPr>
+      </w:pPr>
+      <w:r>
+        <w:rPr>
+          <w:lang w:val="fr-BE"/>
+        </w:rPr>
+        <w:t>Difficult to estimate motor neuron input from their output because they operate non linearly</w:t>
+      </w:r>
+    </w:p>
+    <w:p>
+      <w:pPr>
+        <w:pStyle w:val="Paragraphedeliste"/>
+        <w:numPr>
+          <w:ilvl w:val="0"/>
+          <w:numId w:val="2"/>
+        </w:numPr>
+        <w:rPr>
+          <w:lang w:val="fr-BE"/>
+        </w:rPr>
+      </w:pPr>
+      <w:r>
+        <w:rPr>
+          <w:lang w:val="fr-BE"/>
+        </w:rPr>
+        <w:t>However, motor neuron pool is approximately linear</w:t>
+      </w:r>
+    </w:p>
+    <w:p>
+      <w:pPr>
+        <w:pStyle w:val="Paragraphedeliste"/>
+        <w:numPr>
+          <w:ilvl w:val="0"/>
+          <w:numId w:val="2"/>
+        </w:numPr>
+        <w:rPr>
+          <w:lang w:val="fr-BE"/>
+        </w:rPr>
+      </w:pPr>
+      <w:r>
+        <w:rPr>
+          <w:lang w:val="fr-BE"/>
+        </w:rPr>
+        <w:t>Spike trains contains 2 components :</w:t>
+      </w:r>
+    </w:p>
+    <w:p>
+      <w:pPr>
+        <w:pStyle w:val="Paragraphedeliste"/>
+        <w:numPr>
+          <w:ilvl w:val="1"/>
+          <w:numId w:val="2"/>
+        </w:numPr>
+        <w:rPr>
+          <w:lang w:val="fr-BE"/>
+        </w:rPr>
+      </w:pPr>
+      <w:r>
+        <w:rPr>
+          <w:lang w:val="fr-BE"/>
+        </w:rPr>
+        <w:t>The component due to the actual input. Separeted into 2</w:t>
+      </w:r>
+    </w:p>
+    <w:p>
+      <w:pPr>
+        <w:pStyle w:val="Paragraphedeliste"/>
+        <w:numPr>
+          <w:ilvl w:val="2"/>
+          <w:numId w:val="2"/>
+        </w:numPr>
+        <w:rPr>
+          <w:lang w:val="fr-BE"/>
+        </w:rPr>
+      </w:pPr>
+      <w:r>
+        <w:rPr>
+          <w:lang w:val="fr-BE"/>
+        </w:rPr>
+        <w:t>Component due to an input signal shared by all motor neurons (common input)</w:t>
+      </w:r>
+    </w:p>
+    <w:p>
+      <w:pPr>
+        <w:pStyle w:val="Paragraphedeliste"/>
+        <w:numPr>
+          <w:ilvl w:val="3"/>
+          <w:numId w:val="2"/>
+        </w:numPr>
+        <w:rPr>
+          <w:lang w:val="fr-BE"/>
+        </w:rPr>
+      </w:pPr>
+      <w:r>
+        <w:rPr>
+          <w:lang w:val="fr-BE"/>
+        </w:rPr>
+        <w:t xml:space="preserve"> -&gt; the only of all those component which is present in all motor neuron output spike trains</w:t>
+      </w:r>
+    </w:p>
+    <w:p>
+      <w:pPr>
+        <w:pStyle w:val="Paragraphedeliste"/>
+        <w:numPr>
+          <w:ilvl w:val="3"/>
+          <w:numId w:val="2"/>
+        </w:numPr>
+        <w:rPr>
+          <w:lang w:val="fr-BE"/>
+        </w:rPr>
+      </w:pPr>
+      <w:r>
+        <w:rPr>
+          <w:lang w:val="fr-BE"/>
+        </w:rPr>
+        <w:t>The only input that generates muscle force</w:t>
+      </w:r>
+    </w:p>
+    <w:p>
+      <w:pPr>
+        <w:pStyle w:val="Paragraphedeliste"/>
+        <w:numPr>
+          <w:ilvl w:val="2"/>
+          <w:numId w:val="2"/>
+        </w:numPr>
+        <w:rPr>
+          <w:lang w:val="fr-BE"/>
+        </w:rPr>
+      </w:pPr>
+      <w:r>
+        <w:rPr>
+          <w:lang w:val="fr-BE"/>
+        </w:rPr>
+        <w:t xml:space="preserve"> Component dur to an input signal independant across motor neurons</w:t>
+      </w:r>
+    </w:p>
+    <w:p>
+      <w:pPr>
+        <w:pStyle w:val="Paragraphedeliste"/>
+        <w:numPr>
+          <w:ilvl w:val="1"/>
+          <w:numId w:val="2"/>
+        </w:numPr>
+        <w:rPr>
+          <w:lang w:val="fr-BE"/>
+        </w:rPr>
+      </w:pPr>
+      <w:r>
+        <w:rPr>
+          <w:lang w:val="fr-BE"/>
+        </w:rPr>
+        <w:t>The component generate by the motor neuron non-linearity</w:t>
+      </w:r>
+    </w:p>
+    <w:p>
+      <w:pPr>
+        <w:rPr>
+          <w:lang w:val="fr-BE"/>
+        </w:rPr>
+      </w:pPr>
+      <w:r>
+        <w:rPr>
+          <w:lang w:val="fr-BE"/>
+        </w:rPr>
+        <w:t>Other method to identify characteristics of common input to a motor neuron pool</w:t>
+      </w:r>
+    </w:p>
+    <w:p>
+      <w:pPr>
+        <w:pStyle w:val="Paragraphedeliste"/>
+        <w:numPr>
+          <w:ilvl w:val="0"/>
+          <w:numId w:val="2"/>
+        </w:numPr>
+        <w:rPr>
+          <w:lang w:val="fr-BE"/>
+        </w:rPr>
+      </w:pPr>
+      <w:r>
+        <w:rPr>
+          <w:lang w:val="fr-BE"/>
+        </w:rPr>
+        <w:t>Estimate the coherence function between the cumulative spike trains of groups of motor neurons</w:t>
       </w:r>
     </w:p>
     <w:p>
@@ -811,7 +1285,7 @@
         <w:rFonts w:ascii="Courier New" w:hAnsi="Courier New" w:cs="Courier New" w:hint="default"/>
       </w:rPr>
     </w:lvl>
-    <w:lvl w:ilvl="2" w:tplc="08090005" w:tentative="1">
+    <w:lvl w:ilvl="2" w:tplc="08090005">
       <w:start w:val="1"/>
       <w:numFmt w:val="bullet"/>
       <w:lvlText w:val=""/>
@@ -823,7 +1297,7 @@
         <w:rFonts w:ascii="Wingdings" w:hAnsi="Wingdings" w:hint="default"/>
       </w:rPr>
     </w:lvl>
-    <w:lvl w:ilvl="3" w:tplc="08090001" w:tentative="1">
+    <w:lvl w:ilvl="3" w:tplc="08090001">
       <w:start w:val="1"/>
       <w:numFmt w:val="bullet"/>
       <w:lvlText w:val=""/>

</xml_diff>